<commit_message>
thêm view vào báo cáo
</commit_message>
<xml_diff>
--- a/DD2/1412414/DD_Quản lý thông tin đặt phòng.docx
+++ b/DD2/1412414/DD_Quản lý thông tin đặt phòng.docx
@@ -74,8 +74,13 @@
           <w:numId w:val="0"/>
         </w:numPr>
       </w:pPr>
+      <w:proofErr w:type="gramStart"/>
       <w:r>
-        <w:t>3.2.1 Sơ đồ lớp hệ thống</w:t>
+        <w:t>3.2.1 Sơ</w:t>
+      </w:r>
+      <w:proofErr w:type="gramEnd"/>
+      <w:r>
+        <w:t xml:space="preserve"> đồ lớp hệ thống</w:t>
       </w:r>
     </w:p>
     <w:p>
@@ -111,7 +116,7 @@
                     <a:blip r:embed="rId7" cstate="print">
                       <a:extLst>
                         <a:ext uri="{28A0092B-C50C-407E-A947-70E740481C1C}">
-                          <a14:useLocalDpi xmlns="" xmlns:w14="http://schemas.microsoft.com/office/word/2010/wordml" xmlns:o="urn:schemas-microsoft-com:office:office" xmlns:v="urn:schemas-microsoft-com:vml" xmlns:w10="urn:schemas-microsoft-com:office:word" xmlns:w="http://schemas.openxmlformats.org/wordprocessingml/2006/main" xmlns:mc="http://schemas.openxmlformats.org/markup-compatibility/2006" xmlns:a14="http://schemas.microsoft.com/office/drawing/2010/main" xmlns:wp14="http://schemas.microsoft.com/office/word/2010/wordprocessingDrawing" val="0"/>
+                          <a14:useLocalDpi xmlns:wp14="http://schemas.microsoft.com/office/word/2010/wordprocessingDrawing" xmlns:a14="http://schemas.microsoft.com/office/drawing/2010/main" xmlns:mc="http://schemas.openxmlformats.org/markup-compatibility/2006" xmlns:w="http://schemas.openxmlformats.org/wordprocessingml/2006/main" xmlns:w10="urn:schemas-microsoft-com:office:word" xmlns:v="urn:schemas-microsoft-com:vml" xmlns:o="urn:schemas-microsoft-com:office:office" xmlns:w14="http://schemas.microsoft.com/office/word/2010/wordml" xmlns="" val="0"/>
                         </a:ext>
                       </a:extLst>
                     </a:blip>
@@ -143,8 +148,13 @@
           <w:numId w:val="0"/>
         </w:numPr>
       </w:pPr>
+      <w:proofErr w:type="gramStart"/>
       <w:r>
-        <w:t>3.2.2 Sơ đồ lớp chi tiết</w:t>
+        <w:t>3.2.2 Sơ</w:t>
+      </w:r>
+      <w:proofErr w:type="gramEnd"/>
+      <w:r>
+        <w:t xml:space="preserve"> đồ lớp chi tiết</w:t>
       </w:r>
       <w:r>
         <w:rPr>
@@ -286,7 +296,7 @@
                     <a:blip r:embed="rId8" cstate="print">
                       <a:extLst>
                         <a:ext uri="{28A0092B-C50C-407E-A947-70E740481C1C}">
-                          <a14:useLocalDpi xmlns="" xmlns:w14="http://schemas.microsoft.com/office/word/2010/wordml" xmlns:o="urn:schemas-microsoft-com:office:office" xmlns:v="urn:schemas-microsoft-com:vml" xmlns:w10="urn:schemas-microsoft-com:office:word" xmlns:w="http://schemas.openxmlformats.org/wordprocessingml/2006/main" xmlns:mc="http://schemas.openxmlformats.org/markup-compatibility/2006" xmlns:a14="http://schemas.microsoft.com/office/drawing/2010/main" xmlns:wp14="http://schemas.microsoft.com/office/word/2010/wordprocessingDrawing" val="0"/>
+                          <a14:useLocalDpi xmlns:wp14="http://schemas.microsoft.com/office/word/2010/wordprocessingDrawing" xmlns:a14="http://schemas.microsoft.com/office/drawing/2010/main" xmlns:mc="http://schemas.openxmlformats.org/markup-compatibility/2006" xmlns:w="http://schemas.openxmlformats.org/wordprocessingml/2006/main" xmlns:w10="urn:schemas-microsoft-com:office:word" xmlns:v="urn:schemas-microsoft-com:vml" xmlns:o="urn:schemas-microsoft-com:office:office" xmlns:w14="http://schemas.microsoft.com/office/word/2010/wordml" xmlns="" val="0"/>
                         </a:ext>
                       </a:extLst>
                     </a:blip>
@@ -466,7 +476,7 @@
                     <a:blip r:embed="rId9" cstate="print">
                       <a:extLst>
                         <a:ext uri="{28A0092B-C50C-407E-A947-70E740481C1C}">
-                          <a14:useLocalDpi xmlns="" xmlns:w14="http://schemas.microsoft.com/office/word/2010/wordml" xmlns:o="urn:schemas-microsoft-com:office:office" xmlns:v="urn:schemas-microsoft-com:vml" xmlns:w10="urn:schemas-microsoft-com:office:word" xmlns:w="http://schemas.openxmlformats.org/wordprocessingml/2006/main" xmlns:mc="http://schemas.openxmlformats.org/markup-compatibility/2006" xmlns:a14="http://schemas.microsoft.com/office/drawing/2010/main" xmlns:wp14="http://schemas.microsoft.com/office/word/2010/wordprocessingDrawing" val="0"/>
+                          <a14:useLocalDpi xmlns:wp14="http://schemas.microsoft.com/office/word/2010/wordprocessingDrawing" xmlns:a14="http://schemas.microsoft.com/office/drawing/2010/main" xmlns:mc="http://schemas.openxmlformats.org/markup-compatibility/2006" xmlns:w="http://schemas.openxmlformats.org/wordprocessingml/2006/main" xmlns:w10="urn:schemas-microsoft-com:office:word" xmlns:v="urn:schemas-microsoft-com:vml" xmlns:o="urn:schemas-microsoft-com:office:office" xmlns:w14="http://schemas.microsoft.com/office/word/2010/wordml" xmlns="" val="0"/>
                         </a:ext>
                       </a:extLst>
                     </a:blip>
@@ -828,7 +838,7 @@
                     <a:blip r:embed="rId11" cstate="print">
                       <a:extLst>
                         <a:ext uri="{28A0092B-C50C-407E-A947-70E740481C1C}">
-                          <a14:useLocalDpi xmlns="" xmlns:w14="http://schemas.microsoft.com/office/word/2010/wordml" xmlns:o="urn:schemas-microsoft-com:office:office" xmlns:v="urn:schemas-microsoft-com:vml" xmlns:w10="urn:schemas-microsoft-com:office:word" xmlns:w="http://schemas.openxmlformats.org/wordprocessingml/2006/main" xmlns:mc="http://schemas.openxmlformats.org/markup-compatibility/2006" xmlns:a14="http://schemas.microsoft.com/office/drawing/2010/main" xmlns:wp14="http://schemas.microsoft.com/office/word/2010/wordprocessingDrawing" val="0"/>
+                          <a14:useLocalDpi xmlns:wp14="http://schemas.microsoft.com/office/word/2010/wordprocessingDrawing" xmlns:a14="http://schemas.microsoft.com/office/drawing/2010/main" xmlns:mc="http://schemas.openxmlformats.org/markup-compatibility/2006" xmlns:w="http://schemas.openxmlformats.org/wordprocessingml/2006/main" xmlns:w10="urn:schemas-microsoft-com:office:word" xmlns:v="urn:schemas-microsoft-com:vml" xmlns:o="urn:schemas-microsoft-com:office:office" xmlns:w14="http://schemas.microsoft.com/office/word/2010/wordml" xmlns="" val="0"/>
                         </a:ext>
                       </a:extLst>
                     </a:blip>
@@ -918,6 +928,121 @@
         <w:t>4.1.1 Màn hình đặt phòng online</w:t>
       </w:r>
     </w:p>
+    <w:p>
+      <w:pPr>
+        <w:pStyle w:val="TuNormal"/>
+        <w:numPr>
+          <w:ilvl w:val="1"/>
+          <w:numId w:val="0"/>
+        </w:numPr>
+        <w:rPr>
+          <w:b/>
+          <w:bCs/>
+          <w:lang w:val="vi-VN"/>
+        </w:rPr>
+      </w:pPr>
+      <w:r>
+        <w:rPr>
+          <w:b/>
+          <w:bCs/>
+          <w:noProof/>
+          <w:lang w:val="vi-VN" w:eastAsia="zh-CN"/>
+        </w:rPr>
+        <w:lastRenderedPageBreak/>
+        <w:drawing>
+          <wp:inline distT="0" distB="0" distL="0" distR="0">
+            <wp:extent cx="5943600" cy="3004820"/>
+            <wp:effectExtent l="19050" t="0" r="0" b="0"/>
+            <wp:docPr id="1" name="Picture 0" descr="Đặt phòng online 1.png"/>
+            <wp:cNvGraphicFramePr>
+              <a:graphicFrameLocks xmlns:a="http://schemas.openxmlformats.org/drawingml/2006/main" noChangeAspect="1"/>
+            </wp:cNvGraphicFramePr>
+            <a:graphic xmlns:a="http://schemas.openxmlformats.org/drawingml/2006/main">
+              <a:graphicData uri="http://schemas.openxmlformats.org/drawingml/2006/picture">
+                <pic:pic xmlns:pic="http://schemas.openxmlformats.org/drawingml/2006/picture">
+                  <pic:nvPicPr>
+                    <pic:cNvPr id="0" name="Đặt phòng online 1.png"/>
+                    <pic:cNvPicPr/>
+                  </pic:nvPicPr>
+                  <pic:blipFill>
+                    <a:blip r:embed="rId12" cstate="print"/>
+                    <a:stretch>
+                      <a:fillRect/>
+                    </a:stretch>
+                  </pic:blipFill>
+                  <pic:spPr>
+                    <a:xfrm>
+                      <a:off x="0" y="0"/>
+                      <a:ext cx="5943600" cy="3004820"/>
+                    </a:xfrm>
+                    <a:prstGeom prst="rect">
+                      <a:avLst/>
+                    </a:prstGeom>
+                  </pic:spPr>
+                </pic:pic>
+              </a:graphicData>
+            </a:graphic>
+          </wp:inline>
+        </w:drawing>
+      </w:r>
+    </w:p>
+    <w:p>
+      <w:pPr>
+        <w:pStyle w:val="TuNormal"/>
+        <w:numPr>
+          <w:ilvl w:val="1"/>
+          <w:numId w:val="0"/>
+        </w:numPr>
+        <w:rPr>
+          <w:b/>
+          <w:bCs/>
+          <w:lang w:val="vi-VN"/>
+        </w:rPr>
+      </w:pPr>
+      <w:r>
+        <w:rPr>
+          <w:b/>
+          <w:bCs/>
+          <w:noProof/>
+          <w:lang w:val="vi-VN" w:eastAsia="zh-CN"/>
+        </w:rPr>
+        <w:drawing>
+          <wp:inline distT="0" distB="0" distL="0" distR="0">
+            <wp:extent cx="5943600" cy="2964180"/>
+            <wp:effectExtent l="19050" t="0" r="0" b="0"/>
+            <wp:docPr id="2" name="Picture 1" descr="Đặt phòng online 2.png"/>
+            <wp:cNvGraphicFramePr>
+              <a:graphicFrameLocks xmlns:a="http://schemas.openxmlformats.org/drawingml/2006/main" noChangeAspect="1"/>
+            </wp:cNvGraphicFramePr>
+            <a:graphic xmlns:a="http://schemas.openxmlformats.org/drawingml/2006/main">
+              <a:graphicData uri="http://schemas.openxmlformats.org/drawingml/2006/picture">
+                <pic:pic xmlns:pic="http://schemas.openxmlformats.org/drawingml/2006/picture">
+                  <pic:nvPicPr>
+                    <pic:cNvPr id="0" name="Đặt phòng online 2.png"/>
+                    <pic:cNvPicPr/>
+                  </pic:nvPicPr>
+                  <pic:blipFill>
+                    <a:blip r:embed="rId13" cstate="print"/>
+                    <a:stretch>
+                      <a:fillRect/>
+                    </a:stretch>
+                  </pic:blipFill>
+                  <pic:spPr>
+                    <a:xfrm>
+                      <a:off x="0" y="0"/>
+                      <a:ext cx="5943600" cy="2964180"/>
+                    </a:xfrm>
+                    <a:prstGeom prst="rect">
+                      <a:avLst/>
+                    </a:prstGeom>
+                  </pic:spPr>
+                </pic:pic>
+              </a:graphicData>
+            </a:graphic>
+          </wp:inline>
+        </w:drawing>
+      </w:r>
+    </w:p>
     <w:tbl>
       <w:tblPr>
         <w:tblStyle w:val="TableGrid"/>
@@ -981,198 +1106,199 @@
               <w:pStyle w:val="MyTable1"/>
             </w:pPr>
             <w:r>
+              <w:t>1</w:t>
+            </w:r>
+          </w:p>
+        </w:tc>
+        <w:tc>
+          <w:tcPr>
+            <w:tcW w:w="1676" w:type="dxa"/>
+          </w:tcPr>
+          <w:p>
+            <w:pPr>
+              <w:pStyle w:val="MyTable1"/>
+            </w:pPr>
+            <w:r>
+              <w:t>1</w:t>
+            </w:r>
+          </w:p>
+        </w:tc>
+        <w:tc>
+          <w:tcPr>
+            <w:tcW w:w="5728" w:type="dxa"/>
+          </w:tcPr>
+          <w:p>
+            <w:pPr>
+              <w:pStyle w:val="MyTable1"/>
+              <w:rPr>
+                <w:lang w:val="vi-VN"/>
+              </w:rPr>
+            </w:pPr>
+            <w:r>
+              <w:rPr>
+                <w:lang w:val="vi-VN"/>
+              </w:rPr>
+              <w:t>Nơi để nhập thông tin đặt phòng</w:t>
+            </w:r>
+          </w:p>
+        </w:tc>
+      </w:tr>
+      <w:tr>
+        <w:tc>
+          <w:tcPr>
+            <w:tcW w:w="763" w:type="dxa"/>
+          </w:tcPr>
+          <w:p>
+            <w:pPr>
+              <w:pStyle w:val="MyTable1"/>
+            </w:pPr>
+            <w:r>
+              <w:t>2</w:t>
+            </w:r>
+          </w:p>
+        </w:tc>
+        <w:tc>
+          <w:tcPr>
+            <w:tcW w:w="1676" w:type="dxa"/>
+          </w:tcPr>
+          <w:p>
+            <w:pPr>
+              <w:pStyle w:val="MyTable1"/>
+            </w:pPr>
+            <w:r>
+              <w:t>2</w:t>
+            </w:r>
+          </w:p>
+        </w:tc>
+        <w:tc>
+          <w:tcPr>
+            <w:tcW w:w="5728" w:type="dxa"/>
+          </w:tcPr>
+          <w:p>
+            <w:pPr>
+              <w:pStyle w:val="MyTable1"/>
+            </w:pPr>
+            <w:r>
+              <w:rPr>
+                <w:lang w:val="vi-VN"/>
+              </w:rPr>
+              <w:t>Nơi để nhập thông tin dùng để thanh toán</w:t>
+            </w:r>
+          </w:p>
+        </w:tc>
+      </w:tr>
+      <w:tr>
+        <w:tc>
+          <w:tcPr>
+            <w:tcW w:w="763" w:type="dxa"/>
+          </w:tcPr>
+          <w:p>
+            <w:pPr>
+              <w:pStyle w:val="MyTable1"/>
+            </w:pPr>
+            <w:r>
+              <w:t>3</w:t>
+            </w:r>
+          </w:p>
+        </w:tc>
+        <w:tc>
+          <w:tcPr>
+            <w:tcW w:w="1676" w:type="dxa"/>
+          </w:tcPr>
+          <w:p>
+            <w:pPr>
+              <w:pStyle w:val="MyTable1"/>
+            </w:pPr>
+            <w:r>
+              <w:t>3</w:t>
+            </w:r>
+          </w:p>
+        </w:tc>
+        <w:tc>
+          <w:tcPr>
+            <w:tcW w:w="5728" w:type="dxa"/>
+          </w:tcPr>
+          <w:p>
+            <w:pPr>
+              <w:pStyle w:val="MyTable1"/>
+              <w:rPr>
+                <w:lang w:val="vi-VN"/>
+              </w:rPr>
+            </w:pPr>
+            <w:r>
+              <w:rPr>
+                <w:lang w:val="vi-VN"/>
+              </w:rPr>
+              <w:t>Nơi để nhập các yêu cầu của khách hàng về loại phòng, phòng, số lượng, giường,...</w:t>
+            </w:r>
+          </w:p>
+        </w:tc>
+      </w:tr>
+      <w:tr>
+        <w:tc>
+          <w:tcPr>
+            <w:tcW w:w="763" w:type="dxa"/>
+          </w:tcPr>
+          <w:p>
+            <w:pPr>
+              <w:pStyle w:val="MyTable1"/>
+            </w:pPr>
+            <w:r>
+              <w:t>4</w:t>
+            </w:r>
+          </w:p>
+        </w:tc>
+        <w:tc>
+          <w:tcPr>
+            <w:tcW w:w="1676" w:type="dxa"/>
+          </w:tcPr>
+          <w:p>
+            <w:pPr>
+              <w:pStyle w:val="MyTable1"/>
+            </w:pPr>
+            <w:r>
+              <w:t>4</w:t>
+            </w:r>
+          </w:p>
+        </w:tc>
+        <w:tc>
+          <w:tcPr>
+            <w:tcW w:w="5728" w:type="dxa"/>
+          </w:tcPr>
+          <w:p>
+            <w:pPr>
+              <w:pStyle w:val="MyTable1"/>
+              <w:rPr>
+                <w:lang w:val="vi-VN"/>
+              </w:rPr>
+            </w:pPr>
+            <w:r>
+              <w:rPr>
+                <w:lang w:val="vi-VN"/>
+              </w:rPr>
+              <w:t xml:space="preserve">Nơi để khách hàng chọn thêm các yêu cầu về phòng </w:t>
+            </w:r>
+            <w:r>
+              <w:rPr>
+                <w:lang w:val="vi-VN"/>
+              </w:rPr>
               <w:lastRenderedPageBreak/>
-              <w:t>1</w:t>
-            </w:r>
-          </w:p>
-        </w:tc>
-        <w:tc>
-          <w:tcPr>
-            <w:tcW w:w="1676" w:type="dxa"/>
+              <w:t>hoặc chọn tìm phòng dựa trên các yêu cầu đã thêm</w:t>
+            </w:r>
+          </w:p>
+        </w:tc>
+      </w:tr>
+      <w:tr>
+        <w:tc>
+          <w:tcPr>
+            <w:tcW w:w="763" w:type="dxa"/>
           </w:tcPr>
           <w:p>
             <w:pPr>
               <w:pStyle w:val="MyTable1"/>
             </w:pPr>
             <w:r>
-              <w:t>1</w:t>
-            </w:r>
-          </w:p>
-        </w:tc>
-        <w:tc>
-          <w:tcPr>
-            <w:tcW w:w="5728" w:type="dxa"/>
-          </w:tcPr>
-          <w:p>
-            <w:pPr>
-              <w:pStyle w:val="MyTable1"/>
-              <w:rPr>
-                <w:lang w:val="vi-VN"/>
-              </w:rPr>
-            </w:pPr>
-            <w:r>
-              <w:rPr>
-                <w:lang w:val="vi-VN"/>
-              </w:rPr>
-              <w:t>Nơi để nhập thông tin đặt phòng</w:t>
-            </w:r>
-          </w:p>
-        </w:tc>
-      </w:tr>
-      <w:tr>
-        <w:tc>
-          <w:tcPr>
-            <w:tcW w:w="763" w:type="dxa"/>
-          </w:tcPr>
-          <w:p>
-            <w:pPr>
-              <w:pStyle w:val="MyTable1"/>
-            </w:pPr>
-            <w:r>
-              <w:t>2</w:t>
-            </w:r>
-          </w:p>
-        </w:tc>
-        <w:tc>
-          <w:tcPr>
-            <w:tcW w:w="1676" w:type="dxa"/>
-          </w:tcPr>
-          <w:p>
-            <w:pPr>
-              <w:pStyle w:val="MyTable1"/>
-            </w:pPr>
-            <w:r>
-              <w:t>2</w:t>
-            </w:r>
-          </w:p>
-        </w:tc>
-        <w:tc>
-          <w:tcPr>
-            <w:tcW w:w="5728" w:type="dxa"/>
-          </w:tcPr>
-          <w:p>
-            <w:pPr>
-              <w:pStyle w:val="MyTable1"/>
-            </w:pPr>
-            <w:r>
-              <w:rPr>
-                <w:lang w:val="vi-VN"/>
-              </w:rPr>
-              <w:t xml:space="preserve">Nơi để nhập thông tin </w:t>
-            </w:r>
-            <w:r>
-              <w:rPr>
-                <w:lang w:val="vi-VN"/>
-              </w:rPr>
-              <w:t>dùng để thanh toán</w:t>
-            </w:r>
-          </w:p>
-        </w:tc>
-      </w:tr>
-      <w:tr>
-        <w:tc>
-          <w:tcPr>
-            <w:tcW w:w="763" w:type="dxa"/>
-          </w:tcPr>
-          <w:p>
-            <w:pPr>
-              <w:pStyle w:val="MyTable1"/>
-            </w:pPr>
-            <w:r>
-              <w:t>3</w:t>
-            </w:r>
-          </w:p>
-        </w:tc>
-        <w:tc>
-          <w:tcPr>
-            <w:tcW w:w="1676" w:type="dxa"/>
-          </w:tcPr>
-          <w:p>
-            <w:pPr>
-              <w:pStyle w:val="MyTable1"/>
-            </w:pPr>
-            <w:r>
-              <w:t>3</w:t>
-            </w:r>
-          </w:p>
-        </w:tc>
-        <w:tc>
-          <w:tcPr>
-            <w:tcW w:w="5728" w:type="dxa"/>
-          </w:tcPr>
-          <w:p>
-            <w:pPr>
-              <w:pStyle w:val="MyTable1"/>
-              <w:rPr>
-                <w:lang w:val="vi-VN"/>
-              </w:rPr>
-            </w:pPr>
-            <w:r>
-              <w:rPr>
-                <w:lang w:val="vi-VN"/>
-              </w:rPr>
-              <w:t>Nơi để nhập các yêu cầu của khách hàng về loại phòng, phòng, số lượng, giường,...</w:t>
-            </w:r>
-          </w:p>
-        </w:tc>
-      </w:tr>
-      <w:tr>
-        <w:tc>
-          <w:tcPr>
-            <w:tcW w:w="763" w:type="dxa"/>
-          </w:tcPr>
-          <w:p>
-            <w:pPr>
-              <w:pStyle w:val="MyTable1"/>
-            </w:pPr>
-            <w:r>
-              <w:t>4</w:t>
-            </w:r>
-          </w:p>
-        </w:tc>
-        <w:tc>
-          <w:tcPr>
-            <w:tcW w:w="1676" w:type="dxa"/>
-          </w:tcPr>
-          <w:p>
-            <w:pPr>
-              <w:pStyle w:val="MyTable1"/>
-            </w:pPr>
-            <w:r>
-              <w:t>4</w:t>
-            </w:r>
-          </w:p>
-        </w:tc>
-        <w:tc>
-          <w:tcPr>
-            <w:tcW w:w="5728" w:type="dxa"/>
-          </w:tcPr>
-          <w:p>
-            <w:pPr>
-              <w:pStyle w:val="MyTable1"/>
-              <w:rPr>
-                <w:lang w:val="vi-VN"/>
-              </w:rPr>
-            </w:pPr>
-            <w:r>
-              <w:rPr>
-                <w:lang w:val="vi-VN"/>
-              </w:rPr>
-              <w:t>Nơi để khách hàng chọn thêm các yêu cầu về phòng hoặc chọn tìm phòng dựa trên các yêu cầu đã thêm</w:t>
-            </w:r>
-          </w:p>
-        </w:tc>
-      </w:tr>
-      <w:tr>
-        <w:tc>
-          <w:tcPr>
-            <w:tcW w:w="763" w:type="dxa"/>
-          </w:tcPr>
-          <w:p>
-            <w:pPr>
-              <w:pStyle w:val="MyTable1"/>
-            </w:pPr>
-            <w:r>
+              <w:lastRenderedPageBreak/>
               <w:t>5</w:t>
             </w:r>
           </w:p>
@@ -1306,6 +1432,120 @@
         <w:t>4.1.2 Màn hình đặt phòng offline</w:t>
       </w:r>
     </w:p>
+    <w:p>
+      <w:pPr>
+        <w:pStyle w:val="TuNormal"/>
+        <w:numPr>
+          <w:ilvl w:val="1"/>
+          <w:numId w:val="0"/>
+        </w:numPr>
+        <w:rPr>
+          <w:b/>
+          <w:bCs/>
+          <w:lang w:val="vi-VN"/>
+        </w:rPr>
+      </w:pPr>
+      <w:r>
+        <w:rPr>
+          <w:b/>
+          <w:bCs/>
+          <w:noProof/>
+          <w:lang w:val="vi-VN" w:eastAsia="zh-CN"/>
+        </w:rPr>
+        <w:drawing>
+          <wp:inline distT="0" distB="0" distL="0" distR="0">
+            <wp:extent cx="5943600" cy="3026410"/>
+            <wp:effectExtent l="19050" t="0" r="0" b="0"/>
+            <wp:docPr id="3" name="Picture 2" descr="Đặt phòng offline 1.png"/>
+            <wp:cNvGraphicFramePr>
+              <a:graphicFrameLocks xmlns:a="http://schemas.openxmlformats.org/drawingml/2006/main" noChangeAspect="1"/>
+            </wp:cNvGraphicFramePr>
+            <a:graphic xmlns:a="http://schemas.openxmlformats.org/drawingml/2006/main">
+              <a:graphicData uri="http://schemas.openxmlformats.org/drawingml/2006/picture">
+                <pic:pic xmlns:pic="http://schemas.openxmlformats.org/drawingml/2006/picture">
+                  <pic:nvPicPr>
+                    <pic:cNvPr id="0" name="Đặt phòng offline 1.png"/>
+                    <pic:cNvPicPr/>
+                  </pic:nvPicPr>
+                  <pic:blipFill>
+                    <a:blip r:embed="rId14" cstate="print"/>
+                    <a:stretch>
+                      <a:fillRect/>
+                    </a:stretch>
+                  </pic:blipFill>
+                  <pic:spPr>
+                    <a:xfrm>
+                      <a:off x="0" y="0"/>
+                      <a:ext cx="5943600" cy="3026410"/>
+                    </a:xfrm>
+                    <a:prstGeom prst="rect">
+                      <a:avLst/>
+                    </a:prstGeom>
+                  </pic:spPr>
+                </pic:pic>
+              </a:graphicData>
+            </a:graphic>
+          </wp:inline>
+        </w:drawing>
+      </w:r>
+    </w:p>
+    <w:p>
+      <w:pPr>
+        <w:pStyle w:val="TuNormal"/>
+        <w:numPr>
+          <w:ilvl w:val="1"/>
+          <w:numId w:val="0"/>
+        </w:numPr>
+        <w:rPr>
+          <w:b/>
+          <w:bCs/>
+          <w:lang w:val="vi-VN"/>
+        </w:rPr>
+      </w:pPr>
+      <w:r>
+        <w:rPr>
+          <w:b/>
+          <w:bCs/>
+          <w:noProof/>
+          <w:lang w:val="vi-VN" w:eastAsia="zh-CN"/>
+        </w:rPr>
+        <w:drawing>
+          <wp:inline distT="0" distB="0" distL="0" distR="0">
+            <wp:extent cx="5943600" cy="3055620"/>
+            <wp:effectExtent l="19050" t="0" r="0" b="0"/>
+            <wp:docPr id="10" name="Picture 9" descr="Đặt phòng offline 2.png"/>
+            <wp:cNvGraphicFramePr>
+              <a:graphicFrameLocks xmlns:a="http://schemas.openxmlformats.org/drawingml/2006/main" noChangeAspect="1"/>
+            </wp:cNvGraphicFramePr>
+            <a:graphic xmlns:a="http://schemas.openxmlformats.org/drawingml/2006/main">
+              <a:graphicData uri="http://schemas.openxmlformats.org/drawingml/2006/picture">
+                <pic:pic xmlns:pic="http://schemas.openxmlformats.org/drawingml/2006/picture">
+                  <pic:nvPicPr>
+                    <pic:cNvPr id="0" name="Đặt phòng offline 2.png"/>
+                    <pic:cNvPicPr/>
+                  </pic:nvPicPr>
+                  <pic:blipFill>
+                    <a:blip r:embed="rId15" cstate="print"/>
+                    <a:stretch>
+                      <a:fillRect/>
+                    </a:stretch>
+                  </pic:blipFill>
+                  <pic:spPr>
+                    <a:xfrm>
+                      <a:off x="0" y="0"/>
+                      <a:ext cx="5943600" cy="3055620"/>
+                    </a:xfrm>
+                    <a:prstGeom prst="rect">
+                      <a:avLst/>
+                    </a:prstGeom>
+                  </pic:spPr>
+                </pic:pic>
+              </a:graphicData>
+            </a:graphic>
+          </wp:inline>
+        </w:drawing>
+      </w:r>
+    </w:p>
     <w:tbl>
       <w:tblPr>
         <w:tblStyle w:val="TableGrid"/>
@@ -1328,6 +1568,7 @@
               <w:pStyle w:val="MyTable1"/>
             </w:pPr>
             <w:r>
+              <w:lastRenderedPageBreak/>
               <w:t>STT</w:t>
             </w:r>
           </w:p>
@@ -1689,6 +1930,121 @@
         <w:t>4.1.3 Màn hình hủy phòng online</w:t>
       </w:r>
     </w:p>
+    <w:p>
+      <w:pPr>
+        <w:pStyle w:val="TuNormal"/>
+        <w:numPr>
+          <w:ilvl w:val="1"/>
+          <w:numId w:val="0"/>
+        </w:numPr>
+        <w:rPr>
+          <w:b/>
+          <w:bCs/>
+          <w:lang w:val="vi-VN"/>
+        </w:rPr>
+      </w:pPr>
+      <w:r>
+        <w:rPr>
+          <w:b/>
+          <w:bCs/>
+          <w:noProof/>
+          <w:lang w:val="vi-VN" w:eastAsia="zh-CN"/>
+        </w:rPr>
+        <w:drawing>
+          <wp:inline distT="0" distB="0" distL="0" distR="0">
+            <wp:extent cx="5943600" cy="3073400"/>
+            <wp:effectExtent l="19050" t="0" r="0" b="0"/>
+            <wp:docPr id="14" name="Picture 13" descr="Hủy phòng online 1.png"/>
+            <wp:cNvGraphicFramePr>
+              <a:graphicFrameLocks xmlns:a="http://schemas.openxmlformats.org/drawingml/2006/main" noChangeAspect="1"/>
+            </wp:cNvGraphicFramePr>
+            <a:graphic xmlns:a="http://schemas.openxmlformats.org/drawingml/2006/main">
+              <a:graphicData uri="http://schemas.openxmlformats.org/drawingml/2006/picture">
+                <pic:pic xmlns:pic="http://schemas.openxmlformats.org/drawingml/2006/picture">
+                  <pic:nvPicPr>
+                    <pic:cNvPr id="0" name="Hủy phòng online 1.png"/>
+                    <pic:cNvPicPr/>
+                  </pic:nvPicPr>
+                  <pic:blipFill>
+                    <a:blip r:embed="rId16" cstate="print"/>
+                    <a:stretch>
+                      <a:fillRect/>
+                    </a:stretch>
+                  </pic:blipFill>
+                  <pic:spPr>
+                    <a:xfrm>
+                      <a:off x="0" y="0"/>
+                      <a:ext cx="5943600" cy="3073400"/>
+                    </a:xfrm>
+                    <a:prstGeom prst="rect">
+                      <a:avLst/>
+                    </a:prstGeom>
+                  </pic:spPr>
+                </pic:pic>
+              </a:graphicData>
+            </a:graphic>
+          </wp:inline>
+        </w:drawing>
+      </w:r>
+    </w:p>
+    <w:p>
+      <w:pPr>
+        <w:pStyle w:val="TuNormal"/>
+        <w:numPr>
+          <w:ilvl w:val="1"/>
+          <w:numId w:val="0"/>
+        </w:numPr>
+        <w:rPr>
+          <w:b/>
+          <w:bCs/>
+          <w:lang w:val="vi-VN"/>
+        </w:rPr>
+      </w:pPr>
+      <w:r>
+        <w:rPr>
+          <w:b/>
+          <w:bCs/>
+          <w:noProof/>
+          <w:lang w:val="vi-VN" w:eastAsia="zh-CN"/>
+        </w:rPr>
+        <w:lastRenderedPageBreak/>
+        <w:drawing>
+          <wp:inline distT="0" distB="0" distL="0" distR="0">
+            <wp:extent cx="5943600" cy="2202815"/>
+            <wp:effectExtent l="19050" t="0" r="0" b="0"/>
+            <wp:docPr id="18" name="Picture 17" descr="Hủy phòng online 2.png"/>
+            <wp:cNvGraphicFramePr>
+              <a:graphicFrameLocks xmlns:a="http://schemas.openxmlformats.org/drawingml/2006/main" noChangeAspect="1"/>
+            </wp:cNvGraphicFramePr>
+            <a:graphic xmlns:a="http://schemas.openxmlformats.org/drawingml/2006/main">
+              <a:graphicData uri="http://schemas.openxmlformats.org/drawingml/2006/picture">
+                <pic:pic xmlns:pic="http://schemas.openxmlformats.org/drawingml/2006/picture">
+                  <pic:nvPicPr>
+                    <pic:cNvPr id="0" name="Hủy phòng online 2.png"/>
+                    <pic:cNvPicPr/>
+                  </pic:nvPicPr>
+                  <pic:blipFill>
+                    <a:blip r:embed="rId17" cstate="print"/>
+                    <a:stretch>
+                      <a:fillRect/>
+                    </a:stretch>
+                  </pic:blipFill>
+                  <pic:spPr>
+                    <a:xfrm>
+                      <a:off x="0" y="0"/>
+                      <a:ext cx="5943600" cy="2202815"/>
+                    </a:xfrm>
+                    <a:prstGeom prst="rect">
+                      <a:avLst/>
+                    </a:prstGeom>
+                  </pic:spPr>
+                </pic:pic>
+              </a:graphicData>
+            </a:graphic>
+          </wp:inline>
+        </w:drawing>
+      </w:r>
+    </w:p>
     <w:tbl>
       <w:tblPr>
         <w:tblStyle w:val="TableGrid"/>
@@ -1799,7 +2155,6 @@
               <w:pStyle w:val="MyTable1"/>
             </w:pPr>
             <w:r>
-              <w:lastRenderedPageBreak/>
               <w:t>2</w:t>
             </w:r>
           </w:p>
@@ -1968,6 +2323,121 @@
         <w:t>4.1.4 Màn hình hủy phòng offline</w:t>
       </w:r>
     </w:p>
+    <w:p>
+      <w:pPr>
+        <w:pStyle w:val="TuNormal"/>
+        <w:numPr>
+          <w:ilvl w:val="1"/>
+          <w:numId w:val="0"/>
+        </w:numPr>
+        <w:rPr>
+          <w:b/>
+          <w:bCs/>
+          <w:lang w:val="vi-VN"/>
+        </w:rPr>
+      </w:pPr>
+      <w:r>
+        <w:rPr>
+          <w:b/>
+          <w:bCs/>
+          <w:noProof/>
+          <w:lang w:val="vi-VN" w:eastAsia="zh-CN"/>
+        </w:rPr>
+        <w:drawing>
+          <wp:inline distT="0" distB="0" distL="0" distR="0">
+            <wp:extent cx="5943600" cy="2917825"/>
+            <wp:effectExtent l="19050" t="0" r="0" b="0"/>
+            <wp:docPr id="23" name="Picture 22" descr="Hủy phòng offline 1.png"/>
+            <wp:cNvGraphicFramePr>
+              <a:graphicFrameLocks xmlns:a="http://schemas.openxmlformats.org/drawingml/2006/main" noChangeAspect="1"/>
+            </wp:cNvGraphicFramePr>
+            <a:graphic xmlns:a="http://schemas.openxmlformats.org/drawingml/2006/main">
+              <a:graphicData uri="http://schemas.openxmlformats.org/drawingml/2006/picture">
+                <pic:pic xmlns:pic="http://schemas.openxmlformats.org/drawingml/2006/picture">
+                  <pic:nvPicPr>
+                    <pic:cNvPr id="0" name="Hủy phòng offline 1.png"/>
+                    <pic:cNvPicPr/>
+                  </pic:nvPicPr>
+                  <pic:blipFill>
+                    <a:blip r:embed="rId18" cstate="print"/>
+                    <a:stretch>
+                      <a:fillRect/>
+                    </a:stretch>
+                  </pic:blipFill>
+                  <pic:spPr>
+                    <a:xfrm>
+                      <a:off x="0" y="0"/>
+                      <a:ext cx="5943600" cy="2917825"/>
+                    </a:xfrm>
+                    <a:prstGeom prst="rect">
+                      <a:avLst/>
+                    </a:prstGeom>
+                  </pic:spPr>
+                </pic:pic>
+              </a:graphicData>
+            </a:graphic>
+          </wp:inline>
+        </w:drawing>
+      </w:r>
+    </w:p>
+    <w:p>
+      <w:pPr>
+        <w:pStyle w:val="TuNormal"/>
+        <w:numPr>
+          <w:ilvl w:val="1"/>
+          <w:numId w:val="0"/>
+        </w:numPr>
+        <w:rPr>
+          <w:b/>
+          <w:bCs/>
+          <w:lang w:val="vi-VN"/>
+        </w:rPr>
+      </w:pPr>
+      <w:r>
+        <w:rPr>
+          <w:b/>
+          <w:bCs/>
+          <w:noProof/>
+          <w:lang w:val="vi-VN" w:eastAsia="zh-CN"/>
+        </w:rPr>
+        <w:lastRenderedPageBreak/>
+        <w:drawing>
+          <wp:inline distT="0" distB="0" distL="0" distR="0">
+            <wp:extent cx="5943600" cy="2255520"/>
+            <wp:effectExtent l="19050" t="0" r="0" b="0"/>
+            <wp:docPr id="27" name="Picture 26" descr="Hủy phòng offline 2.png"/>
+            <wp:cNvGraphicFramePr>
+              <a:graphicFrameLocks xmlns:a="http://schemas.openxmlformats.org/drawingml/2006/main" noChangeAspect="1"/>
+            </wp:cNvGraphicFramePr>
+            <a:graphic xmlns:a="http://schemas.openxmlformats.org/drawingml/2006/main">
+              <a:graphicData uri="http://schemas.openxmlformats.org/drawingml/2006/picture">
+                <pic:pic xmlns:pic="http://schemas.openxmlformats.org/drawingml/2006/picture">
+                  <pic:nvPicPr>
+                    <pic:cNvPr id="0" name="Hủy phòng offline 2.png"/>
+                    <pic:cNvPicPr/>
+                  </pic:nvPicPr>
+                  <pic:blipFill>
+                    <a:blip r:embed="rId19" cstate="print"/>
+                    <a:stretch>
+                      <a:fillRect/>
+                    </a:stretch>
+                  </pic:blipFill>
+                  <pic:spPr>
+                    <a:xfrm>
+                      <a:off x="0" y="0"/>
+                      <a:ext cx="5943600" cy="2255520"/>
+                    </a:xfrm>
+                    <a:prstGeom prst="rect">
+                      <a:avLst/>
+                    </a:prstGeom>
+                  </pic:spPr>
+                </pic:pic>
+              </a:graphicData>
+            </a:graphic>
+          </wp:inline>
+        </w:drawing>
+      </w:r>
+    </w:p>
     <w:tbl>
       <w:tblPr>
         <w:tblStyle w:val="TableGrid"/>
@@ -2107,13 +2577,7 @@
               <w:rPr>
                 <w:lang w:val="vi-VN"/>
               </w:rPr>
-              <w:t xml:space="preserve">Nhấn để </w:t>
-            </w:r>
-            <w:r>
-              <w:rPr>
-                <w:lang w:val="vi-VN"/>
-              </w:rPr>
-              <w:t>tìm kiếm thông tin khách hàng và thông tin đặt phòng của khách hàng</w:t>
+              <w:t>Nhấn để tìm kiếm thông tin khách hàng và thông tin đặt phòng của khách hàng</w:t>
             </w:r>
             <w:r>
               <w:t xml:space="preserve"> </w:t>
@@ -2163,13 +2627,7 @@
               <w:rPr>
                 <w:lang w:val="vi-VN"/>
               </w:rPr>
-              <w:t xml:space="preserve">Hiện </w:t>
-            </w:r>
-            <w:r>
-              <w:rPr>
-                <w:lang w:val="vi-VN"/>
-              </w:rPr>
-              <w:t>thông tin khách hàng</w:t>
+              <w:t>Hiện thông tin khách hàng</w:t>
             </w:r>
           </w:p>
         </w:tc>
@@ -2435,6 +2893,63 @@
         <w:t>4.1.5 Màn hình quản lý phòng</w:t>
       </w:r>
     </w:p>
+    <w:p>
+      <w:pPr>
+        <w:pStyle w:val="TuNormal"/>
+        <w:numPr>
+          <w:ilvl w:val="1"/>
+          <w:numId w:val="0"/>
+        </w:numPr>
+        <w:rPr>
+          <w:b/>
+          <w:bCs/>
+          <w:lang w:val="vi-VN"/>
+        </w:rPr>
+      </w:pPr>
+      <w:r>
+        <w:rPr>
+          <w:b/>
+          <w:bCs/>
+          <w:noProof/>
+          <w:lang w:val="vi-VN" w:eastAsia="zh-CN"/>
+        </w:rPr>
+        <w:drawing>
+          <wp:inline distT="0" distB="0" distL="0" distR="0">
+            <wp:extent cx="5943600" cy="1321435"/>
+            <wp:effectExtent l="19050" t="0" r="0" b="0"/>
+            <wp:docPr id="31" name="Picture 30" descr="Quản lý phòng.png"/>
+            <wp:cNvGraphicFramePr>
+              <a:graphicFrameLocks xmlns:a="http://schemas.openxmlformats.org/drawingml/2006/main" noChangeAspect="1"/>
+            </wp:cNvGraphicFramePr>
+            <a:graphic xmlns:a="http://schemas.openxmlformats.org/drawingml/2006/main">
+              <a:graphicData uri="http://schemas.openxmlformats.org/drawingml/2006/picture">
+                <pic:pic xmlns:pic="http://schemas.openxmlformats.org/drawingml/2006/picture">
+                  <pic:nvPicPr>
+                    <pic:cNvPr id="0" name="Quản lý phòng.png"/>
+                    <pic:cNvPicPr/>
+                  </pic:nvPicPr>
+                  <pic:blipFill>
+                    <a:blip r:embed="rId20" cstate="print"/>
+                    <a:stretch>
+                      <a:fillRect/>
+                    </a:stretch>
+                  </pic:blipFill>
+                  <pic:spPr>
+                    <a:xfrm>
+                      <a:off x="0" y="0"/>
+                      <a:ext cx="5943600" cy="1321435"/>
+                    </a:xfrm>
+                    <a:prstGeom prst="rect">
+                      <a:avLst/>
+                    </a:prstGeom>
+                  </pic:spPr>
+                </pic:pic>
+              </a:graphicData>
+            </a:graphic>
+          </wp:inline>
+        </w:drawing>
+      </w:r>
+    </w:p>
     <w:tbl>
       <w:tblPr>
         <w:tblStyle w:val="TableGrid"/>
@@ -2530,13 +3045,7 @@
               <w:rPr>
                 <w:lang w:val="vi-VN"/>
               </w:rPr>
-              <w:t>Nhấn để tạo inputs thêm</w:t>
-            </w:r>
-            <w:r>
-              <w:rPr>
-                <w:lang w:val="vi-VN"/>
-              </w:rPr>
-              <w:t xml:space="preserve"> phòng</w:t>
+              <w:t>Nhấn để tạo inputs thêm phòng</w:t>
             </w:r>
           </w:p>
         </w:tc>
@@ -2551,6 +3060,7 @@
               <w:pStyle w:val="MyTable1"/>
             </w:pPr>
             <w:r>
+              <w:lastRenderedPageBreak/>
               <w:t>2</w:t>
             </w:r>
           </w:p>
@@ -2778,6 +3288,63 @@
         <w:t>4.1.5 Màn hình quản lý loại phòng</w:t>
       </w:r>
     </w:p>
+    <w:p>
+      <w:pPr>
+        <w:pStyle w:val="TuNormal"/>
+        <w:numPr>
+          <w:ilvl w:val="1"/>
+          <w:numId w:val="0"/>
+        </w:numPr>
+        <w:rPr>
+          <w:b/>
+          <w:bCs/>
+          <w:lang w:val="vi-VN"/>
+        </w:rPr>
+      </w:pPr>
+      <w:r>
+        <w:rPr>
+          <w:b/>
+          <w:bCs/>
+          <w:noProof/>
+          <w:lang w:val="vi-VN" w:eastAsia="zh-CN"/>
+        </w:rPr>
+        <w:drawing>
+          <wp:inline distT="0" distB="0" distL="0" distR="0">
+            <wp:extent cx="5943600" cy="1169035"/>
+            <wp:effectExtent l="19050" t="0" r="0" b="0"/>
+            <wp:docPr id="30" name="Picture 29" descr="Quản lý loại phòng.png"/>
+            <wp:cNvGraphicFramePr>
+              <a:graphicFrameLocks xmlns:a="http://schemas.openxmlformats.org/drawingml/2006/main" noChangeAspect="1"/>
+            </wp:cNvGraphicFramePr>
+            <a:graphic xmlns:a="http://schemas.openxmlformats.org/drawingml/2006/main">
+              <a:graphicData uri="http://schemas.openxmlformats.org/drawingml/2006/picture">
+                <pic:pic xmlns:pic="http://schemas.openxmlformats.org/drawingml/2006/picture">
+                  <pic:nvPicPr>
+                    <pic:cNvPr id="0" name="Quản lý loại phòng.png"/>
+                    <pic:cNvPicPr/>
+                  </pic:nvPicPr>
+                  <pic:blipFill>
+                    <a:blip r:embed="rId21" cstate="print"/>
+                    <a:stretch>
+                      <a:fillRect/>
+                    </a:stretch>
+                  </pic:blipFill>
+                  <pic:spPr>
+                    <a:xfrm>
+                      <a:off x="0" y="0"/>
+                      <a:ext cx="5943600" cy="1169035"/>
+                    </a:xfrm>
+                    <a:prstGeom prst="rect">
+                      <a:avLst/>
+                    </a:prstGeom>
+                  </pic:spPr>
+                </pic:pic>
+              </a:graphicData>
+            </a:graphic>
+          </wp:inline>
+        </w:drawing>
+      </w:r>
+    </w:p>
     <w:tbl>
       <w:tblPr>
         <w:tblStyle w:val="TableGrid"/>
@@ -2800,7 +3367,6 @@
               <w:pStyle w:val="MyTable1"/>
             </w:pPr>
             <w:r>
-              <w:lastRenderedPageBreak/>
               <w:t>STT</w:t>
             </w:r>
           </w:p>
@@ -3287,6 +3853,7 @@
               <w:pStyle w:val="MyTable"/>
             </w:pPr>
             <w:r>
+              <w:lastRenderedPageBreak/>
               <w:t>Mô tả</w:t>
             </w:r>
           </w:p>
@@ -3322,7 +3889,6 @@
               <w:pStyle w:val="MyTable"/>
             </w:pPr>
             <w:r>
-              <w:lastRenderedPageBreak/>
               <w:t>Luồng xử lý</w:t>
             </w:r>
           </w:p>
@@ -3356,7 +3922,7 @@
                           <pic:cNvPicPr/>
                         </pic:nvPicPr>
                         <pic:blipFill>
-                          <a:blip r:embed="rId12" cstate="print"/>
+                          <a:blip r:embed="rId22" cstate="print"/>
                           <a:stretch>
                             <a:fillRect/>
                           </a:stretch>
@@ -3620,7 +4186,7 @@
                           <pic:cNvPicPr/>
                         </pic:nvPicPr>
                         <pic:blipFill>
-                          <a:blip r:embed="rId13" cstate="print"/>
+                          <a:blip r:embed="rId23" cstate="print"/>
                           <a:stretch>
                             <a:fillRect/>
                           </a:stretch>
@@ -3876,7 +4442,7 @@
                           <pic:cNvPicPr/>
                         </pic:nvPicPr>
                         <pic:blipFill>
-                          <a:blip r:embed="rId14" cstate="print"/>
+                          <a:blip r:embed="rId24" cstate="print"/>
                           <a:stretch>
                             <a:fillRect/>
                           </a:stretch>
@@ -4132,7 +4698,7 @@
                           <pic:cNvPicPr/>
                         </pic:nvPicPr>
                         <pic:blipFill>
-                          <a:blip r:embed="rId15" cstate="print"/>
+                          <a:blip r:embed="rId25" cstate="print"/>
                           <a:stretch>
                             <a:fillRect/>
                           </a:stretch>
@@ -4388,7 +4954,7 @@
                           <pic:cNvPicPr/>
                         </pic:nvPicPr>
                         <pic:blipFill>
-                          <a:blip r:embed="rId15" cstate="print"/>
+                          <a:blip r:embed="rId25" cstate="print"/>
                           <a:stretch>
                             <a:fillRect/>
                           </a:stretch>
@@ -4652,7 +5218,7 @@
                           <pic:cNvPicPr/>
                         </pic:nvPicPr>
                         <pic:blipFill>
-                          <a:blip r:embed="rId16" cstate="print"/>
+                          <a:blip r:embed="rId26" cstate="print"/>
                           <a:stretch>
                             <a:fillRect/>
                           </a:stretch>
@@ -4919,7 +5485,7 @@
                           <pic:cNvPicPr/>
                         </pic:nvPicPr>
                         <pic:blipFill>
-                          <a:blip r:embed="rId17" cstate="print"/>
+                          <a:blip r:embed="rId27" cstate="print"/>
                           <a:stretch>
                             <a:fillRect/>
                           </a:stretch>
@@ -5186,7 +5752,7 @@
                           <pic:cNvPicPr/>
                         </pic:nvPicPr>
                         <pic:blipFill>
-                          <a:blip r:embed="rId18" cstate="print"/>
+                          <a:blip r:embed="rId28" cstate="print"/>
                           <a:stretch>
                             <a:fillRect/>
                           </a:stretch>
@@ -5453,7 +6019,7 @@
                           <pic:cNvPicPr/>
                         </pic:nvPicPr>
                         <pic:blipFill>
-                          <a:blip r:embed="rId19" cstate="print"/>
+                          <a:blip r:embed="rId29" cstate="print"/>
                           <a:stretch>
                             <a:fillRect/>
                           </a:stretch>
@@ -5720,7 +6286,7 @@
                           <pic:cNvPicPr/>
                         </pic:nvPicPr>
                         <pic:blipFill>
-                          <a:blip r:embed="rId20" cstate="print"/>
+                          <a:blip r:embed="rId30" cstate="print"/>
                           <a:stretch>
                             <a:fillRect/>
                           </a:stretch>
@@ -5987,7 +6553,7 @@
                           <pic:cNvPicPr/>
                         </pic:nvPicPr>
                         <pic:blipFill>
-                          <a:blip r:embed="rId21" cstate="print"/>
+                          <a:blip r:embed="rId31" cstate="print"/>
                           <a:stretch>
                             <a:fillRect/>
                           </a:stretch>
@@ -6356,7 +6922,7 @@
                           <pic:cNvPicPr/>
                         </pic:nvPicPr>
                         <pic:blipFill>
-                          <a:blip r:embed="rId22" cstate="print"/>
+                          <a:blip r:embed="rId32" cstate="print"/>
                           <a:stretch>
                             <a:fillRect/>
                           </a:stretch>
@@ -6705,7 +7271,7 @@
                           <pic:cNvPicPr/>
                         </pic:nvPicPr>
                         <pic:blipFill>
-                          <a:blip r:embed="rId23" cstate="print"/>
+                          <a:blip r:embed="rId33" cstate="print"/>
                           <a:stretch>
                             <a:fillRect/>
                           </a:stretch>
@@ -7053,7 +7619,7 @@
                           <pic:cNvPicPr/>
                         </pic:nvPicPr>
                         <pic:blipFill>
-                          <a:blip r:embed="rId24" cstate="print"/>
+                          <a:blip r:embed="rId34" cstate="print"/>
                           <a:stretch>
                             <a:fillRect/>
                           </a:stretch>
@@ -7401,7 +7967,7 @@
                           <pic:cNvPicPr/>
                         </pic:nvPicPr>
                         <pic:blipFill>
-                          <a:blip r:embed="rId25" cstate="print"/>
+                          <a:blip r:embed="rId35" cstate="print"/>
                           <a:stretch>
                             <a:fillRect/>
                           </a:stretch>
@@ -7746,7 +8312,7 @@
                           <pic:cNvPicPr/>
                         </pic:nvPicPr>
                         <pic:blipFill>
-                          <a:blip r:embed="rId26" cstate="print"/>
+                          <a:blip r:embed="rId36" cstate="print"/>
                           <a:stretch>
                             <a:fillRect/>
                           </a:stretch>
@@ -8095,7 +8661,7 @@
                           <pic:cNvPicPr/>
                         </pic:nvPicPr>
                         <pic:blipFill>
-                          <a:blip r:embed="rId27" cstate="print"/>
+                          <a:blip r:embed="rId37" cstate="print"/>
                           <a:stretch>
                             <a:fillRect/>
                           </a:stretch>
@@ -8435,7 +9001,7 @@
                           <pic:cNvPicPr/>
                         </pic:nvPicPr>
                         <pic:blipFill>
-                          <a:blip r:embed="rId28" cstate="print"/>
+                          <a:blip r:embed="rId38" cstate="print"/>
                           <a:stretch>
                             <a:fillRect/>
                           </a:stretch>
@@ -8774,7 +9340,7 @@
                           <pic:cNvPicPr/>
                         </pic:nvPicPr>
                         <pic:blipFill>
-                          <a:blip r:embed="rId29" cstate="print"/>
+                          <a:blip r:embed="rId39" cstate="print"/>
                           <a:stretch>
                             <a:fillRect/>
                           </a:stretch>
@@ -9149,7 +9715,7 @@
                           <pic:cNvPicPr/>
                         </pic:nvPicPr>
                         <pic:blipFill>
-                          <a:blip r:embed="rId30" cstate="print"/>
+                          <a:blip r:embed="rId40" cstate="print"/>
                           <a:stretch>
                             <a:fillRect/>
                           </a:stretch>
@@ -9479,7 +10045,7 @@
                           <pic:cNvPicPr/>
                         </pic:nvPicPr>
                         <pic:blipFill>
-                          <a:blip r:embed="rId31" cstate="print"/>
+                          <a:blip r:embed="rId41" cstate="print"/>
                           <a:stretch>
                             <a:fillRect/>
                           </a:stretch>
@@ -9800,7 +10366,7 @@
                           <pic:cNvPicPr/>
                         </pic:nvPicPr>
                         <pic:blipFill>
-                          <a:blip r:embed="rId32" cstate="print"/>
+                          <a:blip r:embed="rId42" cstate="print"/>
                           <a:stretch>
                             <a:fillRect/>
                           </a:stretch>
@@ -10121,7 +10687,7 @@
                           <pic:cNvPicPr/>
                         </pic:nvPicPr>
                         <pic:blipFill>
-                          <a:blip r:embed="rId33" cstate="print"/>
+                          <a:blip r:embed="rId43" cstate="print"/>
                           <a:stretch>
                             <a:fillRect/>
                           </a:stretch>
@@ -10451,7 +11017,7 @@
                           <pic:cNvPicPr/>
                         </pic:nvPicPr>
                         <pic:blipFill>
-                          <a:blip r:embed="rId34" cstate="print"/>
+                          <a:blip r:embed="rId44" cstate="print"/>
                           <a:stretch>
                             <a:fillRect/>
                           </a:stretch>
@@ -10787,7 +11353,7 @@
                           <pic:cNvPicPr/>
                         </pic:nvPicPr>
                         <pic:blipFill>
-                          <a:blip r:embed="rId35" cstate="print"/>
+                          <a:blip r:embed="rId45" cstate="print"/>
                           <a:stretch>
                             <a:fillRect/>
                           </a:stretch>
@@ -11117,7 +11683,7 @@
                           <pic:cNvPicPr/>
                         </pic:nvPicPr>
                         <pic:blipFill>
-                          <a:blip r:embed="rId36" cstate="print"/>
+                          <a:blip r:embed="rId46" cstate="print"/>
                           <a:stretch>
                             <a:fillRect/>
                           </a:stretch>
@@ -11447,7 +12013,7 @@
                           <pic:cNvPicPr/>
                         </pic:nvPicPr>
                         <pic:blipFill>
-                          <a:blip r:embed="rId37" cstate="print"/>
+                          <a:blip r:embed="rId47" cstate="print"/>
                           <a:stretch>
                             <a:fillRect/>
                           </a:stretch>
@@ -11777,7 +12343,7 @@
                           <pic:cNvPicPr/>
                         </pic:nvPicPr>
                         <pic:blipFill>
-                          <a:blip r:embed="rId38" cstate="print"/>
+                          <a:blip r:embed="rId48" cstate="print"/>
                           <a:stretch>
                             <a:fillRect/>
                           </a:stretch>
@@ -12107,7 +12673,7 @@
                           <pic:cNvPicPr/>
                         </pic:nvPicPr>
                         <pic:blipFill>
-                          <a:blip r:embed="rId39" cstate="print"/>
+                          <a:blip r:embed="rId49" cstate="print"/>
                           <a:stretch>
                             <a:fillRect/>
                           </a:stretch>
@@ -12404,7 +12970,7 @@
                           <pic:cNvPicPr/>
                         </pic:nvPicPr>
                         <pic:blipFill>
-                          <a:blip r:embed="rId40" cstate="print"/>
+                          <a:blip r:embed="rId50" cstate="print"/>
                           <a:stretch>
                             <a:fillRect/>
                           </a:stretch>
@@ -12762,7 +13328,7 @@
                           <pic:cNvPicPr/>
                         </pic:nvPicPr>
                         <pic:blipFill>
-                          <a:blip r:embed="rId41" cstate="print"/>
+                          <a:blip r:embed="rId51" cstate="print"/>
                           <a:stretch>
                             <a:fillRect/>
                           </a:stretch>
@@ -13111,7 +13677,7 @@
                           <pic:cNvPicPr/>
                         </pic:nvPicPr>
                         <pic:blipFill>
-                          <a:blip r:embed="rId42" cstate="print"/>
+                          <a:blip r:embed="rId52" cstate="print"/>
                           <a:stretch>
                             <a:fillRect/>
                           </a:stretch>
@@ -13460,7 +14026,7 @@
                           <pic:cNvPicPr/>
                         </pic:nvPicPr>
                         <pic:blipFill>
-                          <a:blip r:embed="rId43" cstate="print"/>
+                          <a:blip r:embed="rId53" cstate="print"/>
                           <a:stretch>
                             <a:fillRect/>
                           </a:stretch>
@@ -13811,7 +14377,7 @@
                           <pic:cNvPicPr/>
                         </pic:nvPicPr>
                         <pic:blipFill>
-                          <a:blip r:embed="rId44" cstate="print"/>
+                          <a:blip r:embed="rId54" cstate="print"/>
                           <a:stretch>
                             <a:fillRect/>
                           </a:stretch>
@@ -21873,7 +22439,7 @@
 </file>
 
 <file path=customXml/itemProps2.xml><?xml version="1.0" encoding="utf-8"?>
-<ds:datastoreItem xmlns:ds="http://schemas.openxmlformats.org/officeDocument/2006/customXml" ds:itemID="{0378B6B9-F9D7-48DA-9A2D-6C67B55678C2}">
+<ds:datastoreItem xmlns:ds="http://schemas.openxmlformats.org/officeDocument/2006/customXml" ds:itemID="{EE3ECD5F-7315-4A07-AE6D-FF836C74746A}">
   <ds:schemaRefs>
     <ds:schemaRef ds:uri="http://schemas.openxmlformats.org/officeDocument/2006/bibliography"/>
   </ds:schemaRefs>

</xml_diff>